<commit_message>
chg: Corrected error in reporting
</commit_message>
<xml_diff>
--- a/INTELLIGENCE/VID/01 WIP/OPAR VID INTSUM D5.docx
+++ b/INTELLIGENCE/VID/01 WIP/OPAR VID INTSUM D5.docx
@@ -523,7 +523,19 @@
         <w:rPr>
           <w:lang w:val="en-US"/>
         </w:rPr>
-        <w:t xml:space="preserve">At 18:07:40Z VID detected a ballistic missile launch from Syria. The missile launched from a location in the vicinity of N35 56.0 E037 25.0 (LIKELY large error in coordinate) and was flying toward the SOUTH and had a heading of 310 degrees. </w:t>
+        <w:t>At 18:07:40Z VID detected a ballistic missile launch from Syria. The missile launched from a location in the vicinity of N35 56.0 E037 25.0 (LIKELY large error in coordinate) and was flying toward th</w:t>
+      </w:r>
+      <w:r>
+        <w:rPr>
+          <w:lang w:val="en-US"/>
+        </w:rPr>
+        <w:t>e SOUTH and had a heading of 118</w:t>
+      </w:r>
+      <w:r>
+        <w:rPr>
+          <w:lang w:val="en-US"/>
+        </w:rPr>
+        <w:t xml:space="preserve"> degrees. </w:t>
       </w:r>
       <w:r>
         <w:rPr>
@@ -6091,7 +6103,7 @@
 </file>
 
 <file path=customXml/itemProps1.xml><?xml version="1.0" encoding="utf-8"?>
-<ds:datastoreItem xmlns:ds="http://schemas.openxmlformats.org/officeDocument/2006/customXml" ds:itemID="{83851AAB-3392-4BC9-B121-E0005739D786}">
+<ds:datastoreItem xmlns:ds="http://schemas.openxmlformats.org/officeDocument/2006/customXml" ds:itemID="{73DFBAD4-3504-4DD1-912F-779AFCE9B098}">
   <ds:schemaRefs>
     <ds:schemaRef ds:uri="http://schemas.openxmlformats.org/officeDocument/2006/bibliography"/>
   </ds:schemaRefs>

</xml_diff>